<commit_message>
changes to assign. 2
</commit_message>
<xml_diff>
--- a/Assignment2_response/Project 2.docx
+++ b/Assignment2_response/Project 2.docx
@@ -510,8 +510,6 @@
         <w:lastRenderedPageBreak/>
         <w:t>aesthetics as well as the calming nature of the “organic” movements of the agents.</w:t>
       </w:r>
-      <w:bookmarkStart w:id="0" w:name="_GoBack"/>
-      <w:bookmarkEnd w:id="0"/>
     </w:p>
     <w:sectPr>
       <w:headerReference w:type="even" r:id="rId7"/>
@@ -656,7 +654,10 @@
       <w:jc w:val="right"/>
     </w:pPr>
     <w:r>
-      <w:t>Assignment 1</w:t>
+      <w:t xml:space="preserve">Assignment </w:t>
+    </w:r>
+    <w:r>
+      <w:t>2</w:t>
     </w:r>
   </w:p>
   <w:p>
@@ -665,7 +666,12 @@
       <w:jc w:val="right"/>
     </w:pPr>
     <w:r>
-      <w:t>2-22-17</w:t>
+      <w:t>3-27</w:t>
+    </w:r>
+    <w:bookmarkStart w:id="0" w:name="_GoBack"/>
+    <w:bookmarkEnd w:id="0"/>
+    <w:r>
+      <w:t>-17</w:t>
     </w:r>
   </w:p>
 </w:hdr>

</xml_diff>